<commit_message>
commited all the files
</commit_message>
<xml_diff>
--- a/git.docx
+++ b/git.docx
@@ -216,10 +216,543 @@
       <w:r>
         <w:t xml:space="preserve"> -AH =&gt; it will show hidden directories</w:t>
       </w:r>
+    </w:p>
+    <w:p/>
+    <w:p>
+      <w:proofErr w:type="gramStart"/>
+      <w:r>
+        <w:t>Note :</w:t>
+      </w:r>
+      <w:proofErr w:type="gramEnd"/>
+      <w:r>
+        <w:t xml:space="preserve"> Error:</w:t>
+      </w:r>
+    </w:p>
+    <w:p/>
+    <w:p>
+      <w:pPr>
+        <w:autoSpaceDE w:val="0"/>
+        <w:autoSpaceDN w:val="0"/>
+        <w:adjustRightInd w:val="0"/>
+        <w:spacing w:after="0" w:line="240" w:lineRule="auto"/>
+        <w:rPr>
+          <w:rFonts w:ascii="Lucida Console" w:hAnsi="Lucida Console" w:cs="Lucida Console"/>
+          <w:sz w:val="18"/>
+          <w:szCs w:val="18"/>
+        </w:rPr>
+      </w:pPr>
+      <w:r>
+        <w:rPr>
+          <w:rFonts w:ascii="Lucida Console" w:hAnsi="Lucida Console" w:cs="Lucida Console"/>
+          <w:sz w:val="18"/>
+          <w:szCs w:val="18"/>
+        </w:rPr>
+        <w:t>$ git commit -m "initial commit"</w:t>
+      </w:r>
+    </w:p>
+    <w:p>
+      <w:pPr>
+        <w:autoSpaceDE w:val="0"/>
+        <w:autoSpaceDN w:val="0"/>
+        <w:adjustRightInd w:val="0"/>
+        <w:spacing w:after="0" w:line="240" w:lineRule="auto"/>
+        <w:rPr>
+          <w:rFonts w:ascii="Lucida Console" w:hAnsi="Lucida Console" w:cs="Lucida Console"/>
+          <w:sz w:val="18"/>
+          <w:szCs w:val="18"/>
+        </w:rPr>
+      </w:pPr>
+    </w:p>
+    <w:p>
+      <w:pPr>
+        <w:autoSpaceDE w:val="0"/>
+        <w:autoSpaceDN w:val="0"/>
+        <w:adjustRightInd w:val="0"/>
+        <w:spacing w:after="0" w:line="240" w:lineRule="auto"/>
+        <w:rPr>
+          <w:rFonts w:ascii="Lucida Console" w:hAnsi="Lucida Console" w:cs="Lucida Console"/>
+          <w:sz w:val="18"/>
+          <w:szCs w:val="18"/>
+        </w:rPr>
+      </w:pPr>
+      <w:r>
+        <w:rPr>
+          <w:rFonts w:ascii="Lucida Console" w:hAnsi="Lucida Console" w:cs="Lucida Console"/>
+          <w:sz w:val="18"/>
+          <w:szCs w:val="18"/>
+        </w:rPr>
+        <w:t>*** Please tell me who you are.</w:t>
+      </w:r>
+    </w:p>
+    <w:p>
+      <w:pPr>
+        <w:autoSpaceDE w:val="0"/>
+        <w:autoSpaceDN w:val="0"/>
+        <w:adjustRightInd w:val="0"/>
+        <w:spacing w:after="0" w:line="240" w:lineRule="auto"/>
+        <w:rPr>
+          <w:rFonts w:ascii="Lucida Console" w:hAnsi="Lucida Console" w:cs="Lucida Console"/>
+          <w:sz w:val="18"/>
+          <w:szCs w:val="18"/>
+        </w:rPr>
+      </w:pPr>
+    </w:p>
+    <w:p>
+      <w:pPr>
+        <w:autoSpaceDE w:val="0"/>
+        <w:autoSpaceDN w:val="0"/>
+        <w:adjustRightInd w:val="0"/>
+        <w:spacing w:after="0" w:line="240" w:lineRule="auto"/>
+        <w:rPr>
+          <w:rFonts w:ascii="Lucida Console" w:hAnsi="Lucida Console" w:cs="Lucida Console"/>
+          <w:sz w:val="18"/>
+          <w:szCs w:val="18"/>
+        </w:rPr>
+      </w:pPr>
+      <w:r>
+        <w:rPr>
+          <w:rFonts w:ascii="Lucida Console" w:hAnsi="Lucida Console" w:cs="Lucida Console"/>
+          <w:sz w:val="18"/>
+          <w:szCs w:val="18"/>
+        </w:rPr>
+        <w:t>Run</w:t>
+      </w:r>
+    </w:p>
+    <w:p>
+      <w:pPr>
+        <w:autoSpaceDE w:val="0"/>
+        <w:autoSpaceDN w:val="0"/>
+        <w:adjustRightInd w:val="0"/>
+        <w:spacing w:after="0" w:line="240" w:lineRule="auto"/>
+        <w:rPr>
+          <w:rFonts w:ascii="Lucida Console" w:hAnsi="Lucida Console" w:cs="Lucida Console"/>
+          <w:sz w:val="18"/>
+          <w:szCs w:val="18"/>
+        </w:rPr>
+      </w:pPr>
+    </w:p>
+    <w:p>
+      <w:pPr>
+        <w:autoSpaceDE w:val="0"/>
+        <w:autoSpaceDN w:val="0"/>
+        <w:adjustRightInd w:val="0"/>
+        <w:spacing w:after="0" w:line="240" w:lineRule="auto"/>
+        <w:rPr>
+          <w:rFonts w:ascii="Lucida Console" w:hAnsi="Lucida Console" w:cs="Lucida Console"/>
+          <w:sz w:val="18"/>
+          <w:szCs w:val="18"/>
+        </w:rPr>
+      </w:pPr>
+      <w:r>
+        <w:rPr>
+          <w:rFonts w:ascii="Lucida Console" w:hAnsi="Lucida Console" w:cs="Lucida Console"/>
+          <w:sz w:val="18"/>
+          <w:szCs w:val="18"/>
+        </w:rPr>
+        <w:t xml:space="preserve">  git config --global </w:t>
+      </w:r>
+      <w:proofErr w:type="spellStart"/>
+      <w:proofErr w:type="gramStart"/>
+      <w:r>
+        <w:rPr>
+          <w:rFonts w:ascii="Lucida Console" w:hAnsi="Lucida Console" w:cs="Lucida Console"/>
+          <w:sz w:val="18"/>
+          <w:szCs w:val="18"/>
+        </w:rPr>
+        <w:t>user.email</w:t>
+      </w:r>
+      <w:proofErr w:type="spellEnd"/>
+      <w:proofErr w:type="gramEnd"/>
+      <w:r>
+        <w:rPr>
+          <w:rFonts w:ascii="Lucida Console" w:hAnsi="Lucida Console" w:cs="Lucida Console"/>
+          <w:sz w:val="18"/>
+          <w:szCs w:val="18"/>
+        </w:rPr>
+        <w:t xml:space="preserve"> "you@example.com"</w:t>
+      </w:r>
+    </w:p>
+    <w:p>
+      <w:pPr>
+        <w:autoSpaceDE w:val="0"/>
+        <w:autoSpaceDN w:val="0"/>
+        <w:adjustRightInd w:val="0"/>
+        <w:spacing w:after="0" w:line="240" w:lineRule="auto"/>
+        <w:rPr>
+          <w:rFonts w:ascii="Lucida Console" w:hAnsi="Lucida Console" w:cs="Lucida Console"/>
+          <w:sz w:val="18"/>
+          <w:szCs w:val="18"/>
+        </w:rPr>
+      </w:pPr>
+      <w:r>
+        <w:rPr>
+          <w:rFonts w:ascii="Lucida Console" w:hAnsi="Lucida Console" w:cs="Lucida Console"/>
+          <w:sz w:val="18"/>
+          <w:szCs w:val="18"/>
+        </w:rPr>
+        <w:t xml:space="preserve">  git config --global user.name "Your Name"</w:t>
+      </w:r>
+    </w:p>
+    <w:p>
+      <w:pPr>
+        <w:autoSpaceDE w:val="0"/>
+        <w:autoSpaceDN w:val="0"/>
+        <w:adjustRightInd w:val="0"/>
+        <w:spacing w:after="0" w:line="240" w:lineRule="auto"/>
+        <w:rPr>
+          <w:rFonts w:ascii="Lucida Console" w:hAnsi="Lucida Console" w:cs="Lucida Console"/>
+          <w:sz w:val="18"/>
+          <w:szCs w:val="18"/>
+        </w:rPr>
+      </w:pPr>
+    </w:p>
+    <w:p>
+      <w:pPr>
+        <w:autoSpaceDE w:val="0"/>
+        <w:autoSpaceDN w:val="0"/>
+        <w:adjustRightInd w:val="0"/>
+        <w:spacing w:after="0" w:line="240" w:lineRule="auto"/>
+        <w:rPr>
+          <w:rFonts w:ascii="Lucida Console" w:hAnsi="Lucida Console" w:cs="Lucida Console"/>
+          <w:sz w:val="18"/>
+          <w:szCs w:val="18"/>
+        </w:rPr>
+      </w:pPr>
+      <w:r>
+        <w:rPr>
+          <w:rFonts w:ascii="Lucida Console" w:hAnsi="Lucida Console" w:cs="Lucida Console"/>
+          <w:sz w:val="18"/>
+          <w:szCs w:val="18"/>
+        </w:rPr>
+        <w:t>to set your account's default identity.</w:t>
+      </w:r>
+    </w:p>
+    <w:p>
+      <w:pPr>
+        <w:autoSpaceDE w:val="0"/>
+        <w:autoSpaceDN w:val="0"/>
+        <w:adjustRightInd w:val="0"/>
+        <w:spacing w:after="0" w:line="240" w:lineRule="auto"/>
+        <w:rPr>
+          <w:rFonts w:ascii="Lucida Console" w:hAnsi="Lucida Console" w:cs="Lucida Console"/>
+          <w:sz w:val="18"/>
+          <w:szCs w:val="18"/>
+        </w:rPr>
+      </w:pPr>
+      <w:r>
+        <w:rPr>
+          <w:rFonts w:ascii="Lucida Console" w:hAnsi="Lucida Console" w:cs="Lucida Console"/>
+          <w:sz w:val="18"/>
+          <w:szCs w:val="18"/>
+        </w:rPr>
+        <w:t>Omit --global to set the identity only in this repository.</w:t>
+      </w:r>
+    </w:p>
+    <w:p>
+      <w:pPr>
+        <w:autoSpaceDE w:val="0"/>
+        <w:autoSpaceDN w:val="0"/>
+        <w:adjustRightInd w:val="0"/>
+        <w:spacing w:after="0" w:line="240" w:lineRule="auto"/>
+        <w:rPr>
+          <w:rFonts w:ascii="Lucida Console" w:hAnsi="Lucida Console" w:cs="Lucida Console"/>
+          <w:sz w:val="18"/>
+          <w:szCs w:val="18"/>
+        </w:rPr>
+      </w:pPr>
+    </w:p>
+    <w:p>
+      <w:pPr>
+        <w:autoSpaceDE w:val="0"/>
+        <w:autoSpaceDN w:val="0"/>
+        <w:adjustRightInd w:val="0"/>
+        <w:spacing w:after="0" w:line="240" w:lineRule="auto"/>
+        <w:rPr>
+          <w:rFonts w:ascii="Lucida Console" w:hAnsi="Lucida Console" w:cs="Lucida Console"/>
+          <w:sz w:val="18"/>
+          <w:szCs w:val="18"/>
+        </w:rPr>
+      </w:pPr>
+      <w:r>
+        <w:rPr>
+          <w:rFonts w:ascii="Lucida Console" w:hAnsi="Lucida Console" w:cs="Lucida Console"/>
+          <w:sz w:val="18"/>
+          <w:szCs w:val="18"/>
+        </w:rPr>
+        <w:t>fatal: unable to auto-detect email address (got 'Archu@LAPTOP-S3FP785E.(none)')</w:t>
+      </w:r>
+    </w:p>
+    <w:p/>
+    <w:p>
+      <w:pPr>
+        <w:pBdr>
+          <w:bottom w:val="double" w:sz="6" w:space="1" w:color="auto"/>
+        </w:pBdr>
+      </w:pPr>
+      <w:r>
+        <w:t xml:space="preserve">Solution: </w:t>
+      </w:r>
+      <w:proofErr w:type="spellStart"/>
+      <w:r>
+        <w:rPr>
+          <w:rFonts w:ascii="Segoe UI" w:hAnsi="Segoe UI" w:cs="Segoe UI"/>
+          <w:color w:val="24292E"/>
+          <w:sz w:val="21"/>
+          <w:szCs w:val="21"/>
+          <w:shd w:val="clear" w:color="auto" w:fill="FFFFFF"/>
+        </w:rPr>
+        <w:t>its</w:t>
+      </w:r>
+      <w:proofErr w:type="spellEnd"/>
+      <w:r>
+        <w:rPr>
+          <w:rFonts w:ascii="Segoe UI" w:hAnsi="Segoe UI" w:cs="Segoe UI"/>
+          <w:color w:val="24292E"/>
+          <w:sz w:val="21"/>
+          <w:szCs w:val="21"/>
+          <w:shd w:val="clear" w:color="auto" w:fill="FFFFFF"/>
+        </w:rPr>
+        <w:t xml:space="preserve"> pretty simple but tricky at the first time.</w:t>
+      </w:r>
+      <w:r>
+        <w:rPr>
+          <w:rFonts w:ascii="Segoe UI" w:hAnsi="Segoe UI" w:cs="Segoe UI"/>
+          <w:color w:val="24292E"/>
+          <w:sz w:val="21"/>
+          <w:szCs w:val="21"/>
+        </w:rPr>
+        <w:br/>
+      </w:r>
+      <w:r>
+        <w:rPr>
+          <w:rFonts w:ascii="Segoe UI" w:hAnsi="Segoe UI" w:cs="Segoe UI"/>
+          <w:color w:val="24292E"/>
+          <w:sz w:val="21"/>
+          <w:szCs w:val="21"/>
+          <w:shd w:val="clear" w:color="auto" w:fill="FFFFFF"/>
+        </w:rPr>
+        <w:t>For example:</w:t>
+      </w:r>
+      <w:r>
+        <w:rPr>
+          <w:rFonts w:ascii="Segoe UI" w:hAnsi="Segoe UI" w:cs="Segoe UI"/>
+          <w:color w:val="24292E"/>
+          <w:sz w:val="21"/>
+          <w:szCs w:val="21"/>
+        </w:rPr>
+        <w:br/>
+      </w:r>
+      <w:r>
+        <w:rPr>
+          <w:rFonts w:ascii="Segoe UI" w:hAnsi="Segoe UI" w:cs="Segoe UI"/>
+          <w:color w:val="24292E"/>
+          <w:sz w:val="21"/>
+          <w:szCs w:val="21"/>
+          <w:shd w:val="clear" w:color="auto" w:fill="FFFFFF"/>
+        </w:rPr>
+        <w:t>If my email is </w:t>
+      </w:r>
+      <w:hyperlink r:id="rId6" w:history="1">
+        <w:r>
+          <w:rPr>
+            <w:rStyle w:val="Hyperlink"/>
+            <w:rFonts w:ascii="Segoe UI" w:hAnsi="Segoe UI" w:cs="Segoe UI"/>
+            <w:color w:val="0366D6"/>
+            <w:sz w:val="21"/>
+            <w:szCs w:val="21"/>
+            <w:u w:val="none"/>
+            <w:shd w:val="clear" w:color="auto" w:fill="FFFFFF"/>
+          </w:rPr>
+          <w:t>mrsuicidesheep@gmail.com</w:t>
+        </w:r>
+      </w:hyperlink>
+      <w:r>
+        <w:rPr>
+          <w:rFonts w:ascii="Segoe UI" w:hAnsi="Segoe UI" w:cs="Segoe UI"/>
+          <w:color w:val="24292E"/>
+          <w:sz w:val="21"/>
+          <w:szCs w:val="21"/>
+        </w:rPr>
+        <w:br/>
+      </w:r>
+      <w:r>
+        <w:rPr>
+          <w:rFonts w:ascii="Segoe UI" w:hAnsi="Segoe UI" w:cs="Segoe UI"/>
+          <w:color w:val="24292E"/>
+          <w:sz w:val="21"/>
+          <w:szCs w:val="21"/>
+          <w:shd w:val="clear" w:color="auto" w:fill="FFFFFF"/>
+        </w:rPr>
+        <w:t>type:</w:t>
+      </w:r>
+      <w:r>
+        <w:rPr>
+          <w:rFonts w:ascii="Segoe UI" w:hAnsi="Segoe UI" w:cs="Segoe UI"/>
+          <w:color w:val="24292E"/>
+          <w:sz w:val="21"/>
+          <w:szCs w:val="21"/>
+        </w:rPr>
+        <w:br/>
+      </w:r>
+      <w:r>
+        <w:rPr>
+          <w:rFonts w:ascii="Segoe UI" w:hAnsi="Segoe UI" w:cs="Segoe UI"/>
+          <w:color w:val="24292E"/>
+          <w:sz w:val="21"/>
+          <w:szCs w:val="21"/>
+          <w:shd w:val="clear" w:color="auto" w:fill="FFFFFF"/>
+        </w:rPr>
+        <w:t xml:space="preserve">git config --global </w:t>
+      </w:r>
+      <w:proofErr w:type="spellStart"/>
+      <w:r>
+        <w:rPr>
+          <w:rFonts w:ascii="Segoe UI" w:hAnsi="Segoe UI" w:cs="Segoe UI"/>
+          <w:color w:val="24292E"/>
+          <w:sz w:val="21"/>
+          <w:szCs w:val="21"/>
+          <w:shd w:val="clear" w:color="auto" w:fill="FFFFFF"/>
+        </w:rPr>
+        <w:t>user.email</w:t>
+      </w:r>
+      <w:proofErr w:type="spellEnd"/>
+      <w:r>
+        <w:rPr>
+          <w:rFonts w:ascii="Segoe UI" w:hAnsi="Segoe UI" w:cs="Segoe UI"/>
+          <w:color w:val="24292E"/>
+          <w:sz w:val="21"/>
+          <w:szCs w:val="21"/>
+          <w:shd w:val="clear" w:color="auto" w:fill="FFFFFF"/>
+        </w:rPr>
+        <w:t> </w:t>
+      </w:r>
+      <w:hyperlink r:id="rId7" w:history="1">
+        <w:r>
+          <w:rPr>
+            <w:rStyle w:val="Hyperlink"/>
+            <w:rFonts w:ascii="Segoe UI" w:hAnsi="Segoe UI" w:cs="Segoe UI"/>
+            <w:color w:val="0366D6"/>
+            <w:sz w:val="21"/>
+            <w:szCs w:val="21"/>
+            <w:u w:val="none"/>
+            <w:shd w:val="clear" w:color="auto" w:fill="FFFFFF"/>
+          </w:rPr>
+          <w:t>mrsuicidesheep@gmail.com</w:t>
+        </w:r>
+      </w:hyperlink>
+      <w:r>
+        <w:rPr>
+          <w:rFonts w:ascii="Segoe UI" w:hAnsi="Segoe UI" w:cs="Segoe UI"/>
+          <w:color w:val="24292E"/>
+          <w:sz w:val="21"/>
+          <w:szCs w:val="21"/>
+        </w:rPr>
+        <w:br/>
+      </w:r>
+      <w:r>
+        <w:rPr>
+          <w:rFonts w:ascii="Segoe UI" w:hAnsi="Segoe UI" w:cs="Segoe UI"/>
+          <w:color w:val="24292E"/>
+          <w:sz w:val="21"/>
+          <w:szCs w:val="21"/>
+          <w:shd w:val="clear" w:color="auto" w:fill="FFFFFF"/>
+        </w:rPr>
+        <w:t>OR</w:t>
+      </w:r>
+      <w:r>
+        <w:rPr>
+          <w:rFonts w:ascii="Segoe UI" w:hAnsi="Segoe UI" w:cs="Segoe UI"/>
+          <w:color w:val="24292E"/>
+          <w:sz w:val="21"/>
+          <w:szCs w:val="21"/>
+        </w:rPr>
+        <w:br/>
+      </w:r>
+      <w:r>
+        <w:rPr>
+          <w:rFonts w:ascii="Segoe UI" w:hAnsi="Segoe UI" w:cs="Segoe UI"/>
+          <w:color w:val="24292E"/>
+          <w:sz w:val="21"/>
+          <w:szCs w:val="21"/>
+          <w:shd w:val="clear" w:color="auto" w:fill="FFFFFF"/>
+        </w:rPr>
+        <w:t xml:space="preserve">If my username is </w:t>
+      </w:r>
+      <w:proofErr w:type="spellStart"/>
+      <w:r>
+        <w:rPr>
+          <w:rFonts w:ascii="Segoe UI" w:hAnsi="Segoe UI" w:cs="Segoe UI"/>
+          <w:color w:val="24292E"/>
+          <w:sz w:val="21"/>
+          <w:szCs w:val="21"/>
+          <w:shd w:val="clear" w:color="auto" w:fill="FFFFFF"/>
+        </w:rPr>
+        <w:t>mrsuicidesheep</w:t>
+      </w:r>
+      <w:proofErr w:type="spellEnd"/>
+      <w:r>
+        <w:rPr>
+          <w:rFonts w:ascii="Segoe UI" w:hAnsi="Segoe UI" w:cs="Segoe UI"/>
+          <w:color w:val="24292E"/>
+          <w:sz w:val="21"/>
+          <w:szCs w:val="21"/>
+        </w:rPr>
+        <w:br/>
+      </w:r>
+      <w:r>
+        <w:rPr>
+          <w:rFonts w:ascii="Segoe UI" w:hAnsi="Segoe UI" w:cs="Segoe UI"/>
+          <w:color w:val="24292E"/>
+          <w:sz w:val="21"/>
+          <w:szCs w:val="21"/>
+          <w:shd w:val="clear" w:color="auto" w:fill="FFFFFF"/>
+        </w:rPr>
+        <w:t>type:</w:t>
+      </w:r>
+      <w:r>
+        <w:rPr>
+          <w:rFonts w:ascii="Segoe UI" w:hAnsi="Segoe UI" w:cs="Segoe UI"/>
+          <w:color w:val="24292E"/>
+          <w:sz w:val="21"/>
+          <w:szCs w:val="21"/>
+        </w:rPr>
+        <w:br/>
+      </w:r>
+      <w:r>
+        <w:rPr>
+          <w:rFonts w:ascii="Segoe UI" w:hAnsi="Segoe UI" w:cs="Segoe UI"/>
+          <w:color w:val="24292E"/>
+          <w:sz w:val="21"/>
+          <w:szCs w:val="21"/>
+          <w:shd w:val="clear" w:color="auto" w:fill="FFFFFF"/>
+        </w:rPr>
+        <w:t xml:space="preserve">git config user.name </w:t>
+      </w:r>
+      <w:proofErr w:type="spellStart"/>
+      <w:r>
+        <w:rPr>
+          <w:rFonts w:ascii="Segoe UI" w:hAnsi="Segoe UI" w:cs="Segoe UI"/>
+          <w:color w:val="24292E"/>
+          <w:sz w:val="21"/>
+          <w:szCs w:val="21"/>
+          <w:shd w:val="clear" w:color="auto" w:fill="FFFFFF"/>
+        </w:rPr>
+        <w:t>mrsuicidesheep</w:t>
+      </w:r>
+      <w:proofErr w:type="spellEnd"/>
+      <w:r>
+        <w:rPr>
+          <w:rFonts w:ascii="Segoe UI" w:hAnsi="Segoe UI" w:cs="Segoe UI"/>
+          <w:color w:val="24292E"/>
+          <w:sz w:val="21"/>
+          <w:szCs w:val="21"/>
+          <w:shd w:val="clear" w:color="auto" w:fill="FFFFFF"/>
+        </w:rPr>
+        <w:t xml:space="preserve"> </w:t>
+      </w:r>
       <w:bookmarkStart w:id="0" w:name="_GoBack"/>
       <w:bookmarkEnd w:id="0"/>
     </w:p>
-    <w:p/>
     <w:p/>
     <w:p/>
     <w:p/>
@@ -794,6 +1327,18 @@
       <w:contextualSpacing/>
     </w:pPr>
   </w:style>
+  <w:style w:type="character" w:styleId="Hyperlink">
+    <w:name w:val="Hyperlink"/>
+    <w:basedOn w:val="DefaultParagraphFont"/>
+    <w:uiPriority w:val="99"/>
+    <w:semiHidden/>
+    <w:unhideWhenUsed/>
+    <w:rsid w:val="000467D2"/>
+    <w:rPr>
+      <w:color w:val="0000FF"/>
+      <w:u w:val="single"/>
+    </w:rPr>
+  </w:style>
 </w:styles>
 </file>
 

</xml_diff>